<commit_message>
Update patients + consults
</commit_message>
<xml_diff>
--- a/Documents/Design Document.docx
+++ b/Documents/Design Document.docx
@@ -25,28 +25,41 @@
           <w:rFonts w:ascii="Times New Roman" w:hAnsi="Times New Roman"/>
         </w:rPr>
       </w:pPr>
-      <w:fldSimple w:instr=" TITLE  \* MERGEFORMAT ">
-        <w:bookmarkStart w:id="0" w:name="_Toc222820221"/>
-        <w:bookmarkStart w:id="1" w:name="_Toc222821167"/>
-        <w:bookmarkStart w:id="2" w:name="_Toc222883075"/>
-        <w:bookmarkStart w:id="3" w:name="_Toc254770226"/>
-        <w:bookmarkStart w:id="4" w:name="_Toc254770266"/>
-        <w:bookmarkStart w:id="5" w:name="_Toc254771757"/>
-        <w:bookmarkStart w:id="6" w:name="_Toc254785383"/>
-        <w:r>
-          <w:rPr>
-            <w:rFonts w:ascii="Times New Roman" w:hAnsi="Times New Roman"/>
-          </w:rPr>
-          <w:t>Analysis and Design Document</w:t>
-        </w:r>
-        <w:bookmarkEnd w:id="0"/>
-        <w:bookmarkEnd w:id="1"/>
-        <w:bookmarkEnd w:id="2"/>
-        <w:bookmarkEnd w:id="3"/>
-        <w:bookmarkEnd w:id="4"/>
-        <w:bookmarkEnd w:id="5"/>
-        <w:bookmarkEnd w:id="6"/>
-      </w:fldSimple>
+      <w:r>
+        <w:fldChar w:fldCharType="begin"/>
+      </w:r>
+      <w:r>
+        <w:instrText xml:space="preserve"> TITLE  \* MERGEFORMAT </w:instrText>
+      </w:r>
+      <w:r>
+        <w:fldChar w:fldCharType="separate"/>
+      </w:r>
+      <w:bookmarkStart w:id="0" w:name="_Toc222820221"/>
+      <w:bookmarkStart w:id="1" w:name="_Toc222821167"/>
+      <w:bookmarkStart w:id="2" w:name="_Toc222883075"/>
+      <w:bookmarkStart w:id="3" w:name="_Toc254770226"/>
+      <w:bookmarkStart w:id="4" w:name="_Toc254770266"/>
+      <w:bookmarkStart w:id="5" w:name="_Toc254771757"/>
+      <w:bookmarkStart w:id="6" w:name="_Toc254785383"/>
+      <w:r>
+        <w:rPr>
+          <w:rFonts w:ascii="Times New Roman" w:hAnsi="Times New Roman"/>
+        </w:rPr>
+        <w:t>Analysis and Design Document</w:t>
+      </w:r>
+      <w:bookmarkEnd w:id="0"/>
+      <w:bookmarkEnd w:id="1"/>
+      <w:bookmarkEnd w:id="2"/>
+      <w:bookmarkEnd w:id="3"/>
+      <w:bookmarkEnd w:id="4"/>
+      <w:bookmarkEnd w:id="5"/>
+      <w:bookmarkEnd w:id="6"/>
+      <w:r>
+        <w:rPr>
+          <w:rFonts w:ascii="Times New Roman" w:hAnsi="Times New Roman"/>
+        </w:rPr>
+        <w:fldChar w:fldCharType="end"/>
+      </w:r>
     </w:p>
     <w:p>
       <w:pPr>
@@ -1773,13 +1786,7 @@
         <w:rPr>
           <w:sz w:val="24"/>
         </w:rPr>
-        <w:t>Client-server architecture (client/server) is a</w:t>
-      </w:r>
-      <w:r>
-        <w:rPr>
-          <w:sz w:val="24"/>
-        </w:rPr>
-        <w:t> </w:t>
+        <w:t>Client-server architecture (client/server) is a </w:t>
       </w:r>
       <w:hyperlink r:id="rId10" w:history="1">
         <w:r>
@@ -1801,19 +1808,7 @@
         <w:rPr>
           <w:sz w:val="24"/>
         </w:rPr>
-        <w:t> </w:t>
-      </w:r>
-      <w:r>
-        <w:rPr>
-          <w:sz w:val="24"/>
-        </w:rPr>
-        <w:t>in which each</w:t>
-      </w:r>
-      <w:r>
-        <w:rPr>
-          <w:sz w:val="24"/>
-        </w:rPr>
-        <w:t> </w:t>
+        <w:t> in which each </w:t>
       </w:r>
       <w:hyperlink r:id="rId12" w:history="1">
         <w:r>
@@ -1827,19 +1822,7 @@
         <w:rPr>
           <w:sz w:val="24"/>
         </w:rPr>
-        <w:t> </w:t>
-      </w:r>
-      <w:r>
-        <w:rPr>
-          <w:sz w:val="24"/>
-        </w:rPr>
-        <w:t>or process on the network is either a</w:t>
-      </w:r>
-      <w:r>
-        <w:rPr>
-          <w:sz w:val="24"/>
-        </w:rPr>
-        <w:t> </w:t>
+        <w:t> or process on the network is either a </w:t>
       </w:r>
       <w:hyperlink r:id="rId13" w:history="1">
         <w:r>
@@ -1855,19 +1838,7 @@
         <w:rPr>
           <w:sz w:val="24"/>
         </w:rPr>
-        <w:t> </w:t>
-      </w:r>
-      <w:r>
-        <w:rPr>
-          <w:sz w:val="24"/>
-        </w:rPr>
-        <w:t>or a</w:t>
-      </w:r>
-      <w:r>
-        <w:rPr>
-          <w:sz w:val="24"/>
-        </w:rPr>
-        <w:t> </w:t>
+        <w:t> or a </w:t>
       </w:r>
       <w:hyperlink r:id="rId14" w:history="1">
         <w:r>
@@ -1883,13 +1854,7 @@
         <w:rPr>
           <w:sz w:val="24"/>
         </w:rPr>
-        <w:t>.</w:t>
-      </w:r>
-      <w:r>
-        <w:rPr>
-          <w:sz w:val="24"/>
-        </w:rPr>
-        <w:t> </w:t>
+        <w:t>. </w:t>
       </w:r>
       <w:hyperlink r:id="rId15" w:history="1">
         <w:r>
@@ -1903,19 +1868,7 @@
         <w:rPr>
           <w:sz w:val="24"/>
         </w:rPr>
-        <w:t> </w:t>
-      </w:r>
-      <w:r>
-        <w:rPr>
-          <w:sz w:val="24"/>
-        </w:rPr>
-        <w:t>are powerful computers or processes</w:t>
-      </w:r>
-      <w:r>
-        <w:rPr>
-          <w:sz w:val="24"/>
-        </w:rPr>
-        <w:t> </w:t>
+        <w:t> are powerful computers or processes </w:t>
       </w:r>
       <w:hyperlink r:id="rId16" w:history="1">
         <w:r>
@@ -1935,13 +1888,7 @@
         <w:rPr>
           <w:sz w:val="24"/>
         </w:rPr>
-        <w:t>to managing</w:t>
-      </w:r>
-      <w:r>
-        <w:rPr>
-          <w:sz w:val="24"/>
-        </w:rPr>
-        <w:t> </w:t>
+        <w:t>to managing </w:t>
       </w:r>
       <w:hyperlink r:id="rId17" w:history="1">
         <w:r>
@@ -1955,13 +1902,7 @@
         <w:rPr>
           <w:sz w:val="24"/>
         </w:rPr>
-        <w:t> </w:t>
-      </w:r>
-      <w:r>
-        <w:rPr>
-          <w:sz w:val="24"/>
-        </w:rPr>
-        <w:t>(</w:t>
+        <w:t> (</w:t>
       </w:r>
       <w:hyperlink r:id="rId18" w:history="1">
         <w:r>
@@ -1977,13 +1918,7 @@
         <w:rPr>
           <w:sz w:val="24"/>
         </w:rPr>
-        <w:t>),</w:t>
-      </w:r>
-      <w:r>
-        <w:rPr>
-          <w:sz w:val="24"/>
-        </w:rPr>
-        <w:t> </w:t>
+        <w:t>), </w:t>
       </w:r>
       <w:hyperlink r:id="rId19" w:history="1">
         <w:r>
@@ -1997,13 +1932,7 @@
         <w:rPr>
           <w:sz w:val="24"/>
         </w:rPr>
-        <w:t> </w:t>
-      </w:r>
-      <w:r>
-        <w:rPr>
-          <w:sz w:val="24"/>
-        </w:rPr>
-        <w:t>(</w:t>
+        <w:t> (</w:t>
       </w:r>
       <w:hyperlink r:id="rId20" w:history="1">
         <w:r>
@@ -2019,13 +1948,7 @@
         <w:rPr>
           <w:sz w:val="24"/>
         </w:rPr>
-        <w:t>), or network</w:t>
-      </w:r>
-      <w:r>
-        <w:rPr>
-          <w:sz w:val="24"/>
-        </w:rPr>
-        <w:t> </w:t>
+        <w:t>), or network </w:t>
       </w:r>
       <w:hyperlink r:id="rId21" w:history="1">
         <w:r>
@@ -2039,13 +1962,7 @@
         <w:rPr>
           <w:sz w:val="24"/>
         </w:rPr>
-        <w:t> </w:t>
-      </w:r>
-      <w:r>
-        <w:rPr>
-          <w:sz w:val="24"/>
-        </w:rPr>
-        <w:t>(</w:t>
+        <w:t> (</w:t>
       </w:r>
       <w:hyperlink r:id="rId22" w:history="1">
         <w:r>
@@ -2075,13 +1992,7 @@
         <w:rPr>
           <w:sz w:val="24"/>
         </w:rPr>
-        <w:t>). Clients are</w:t>
-      </w:r>
-      <w:r>
-        <w:rPr>
-          <w:sz w:val="24"/>
-        </w:rPr>
-        <w:t> </w:t>
+        <w:t>). Clients are </w:t>
       </w:r>
       <w:hyperlink r:id="rId24" w:history="1">
         <w:r>
@@ -2095,19 +2006,7 @@
         <w:rPr>
           <w:sz w:val="24"/>
         </w:rPr>
-        <w:t> </w:t>
-      </w:r>
-      <w:r>
-        <w:rPr>
-          <w:sz w:val="24"/>
-        </w:rPr>
-        <w:t>or</w:t>
-      </w:r>
-      <w:r>
-        <w:rPr>
-          <w:sz w:val="24"/>
-        </w:rPr>
-        <w:t> </w:t>
+        <w:t> or </w:t>
       </w:r>
       <w:hyperlink r:id="rId25" w:history="1">
         <w:r>
@@ -2127,13 +2026,7 @@
         <w:rPr>
           <w:sz w:val="24"/>
         </w:rPr>
-        <w:t>on which users run</w:t>
-      </w:r>
-      <w:r>
-        <w:rPr>
-          <w:sz w:val="24"/>
-        </w:rPr>
-        <w:t> </w:t>
+        <w:t>on which users run </w:t>
       </w:r>
       <w:hyperlink r:id="rId26" w:history="1">
         <w:r>
@@ -2167,13 +2060,7 @@
         <w:rPr>
           <w:sz w:val="24"/>
         </w:rPr>
-        <w:t>, such as</w:t>
-      </w:r>
-      <w:r>
-        <w:rPr>
-          <w:sz w:val="24"/>
-        </w:rPr>
-        <w:t> </w:t>
+        <w:t>, such as </w:t>
       </w:r>
       <w:hyperlink r:id="rId28" w:history="1">
         <w:r>
@@ -2187,13 +2074,7 @@
         <w:rPr>
           <w:sz w:val="24"/>
         </w:rPr>
-        <w:t>,</w:t>
-      </w:r>
-      <w:r>
-        <w:rPr>
-          <w:sz w:val="24"/>
-        </w:rPr>
-        <w:t> </w:t>
+        <w:t>, </w:t>
       </w:r>
       <w:hyperlink r:id="rId29" w:history="1">
         <w:r>
@@ -3216,6 +3097,16 @@
           <w:sz w:val="24"/>
         </w:rPr>
       </w:pPr>
+    </w:p>
+    <w:p>
+      <w:pPr>
+        <w:spacing w:line="240" w:lineRule="auto"/>
+        <w:jc w:val="both"/>
+        <w:rPr>
+          <w:b/>
+          <w:sz w:val="24"/>
+        </w:rPr>
+      </w:pPr>
       <w:bookmarkStart w:id="30" w:name="_GoBack"/>
       <w:bookmarkEnd w:id="30"/>
     </w:p>
@@ -3228,135 +3119,21 @@
           <w:sz w:val="24"/>
         </w:rPr>
       </w:pPr>
-      <w:r>
+    </w:p>
+    <w:p>
+      <w:pPr>
+        <w:spacing w:line="240" w:lineRule="auto"/>
+        <w:jc w:val="both"/>
         <w:rPr>
           <w:b/>
           <w:sz w:val="24"/>
         </w:rPr>
-        <w:t xml:space="preserve">6.4 </w:t>
-      </w:r>
-      <w:r>
-        <w:rPr>
-          <w:b/>
-          <w:sz w:val="24"/>
-        </w:rPr>
-        <w:t>Schema Model</w:t>
-      </w:r>
+      </w:pPr>
     </w:p>
     <w:p>
       <w:pPr>
         <w:spacing w:line="240" w:lineRule="auto"/>
         <w:jc w:val="both"/>
-        <w:rPr>
-          <w:b/>
-          <w:sz w:val="24"/>
-        </w:rPr>
-      </w:pPr>
-    </w:p>
-    <w:p>
-      <w:pPr>
-        <w:spacing w:line="240" w:lineRule="auto"/>
-        <w:jc w:val="both"/>
-        <w:rPr>
-          <w:b/>
-          <w:sz w:val="24"/>
-        </w:rPr>
-      </w:pPr>
-      <w:r>
-        <w:rPr>
-          <w:noProof/>
-        </w:rPr>
-        <w:drawing>
-          <wp:inline distT="0" distB="0" distL="0" distR="0" wp14:anchorId="18DBD94C" wp14:editId="1D4C7ACA">
-            <wp:extent cx="5943600" cy="5776595"/>
-            <wp:effectExtent l="0" t="0" r="0" b="0"/>
-            <wp:docPr id="9" name="Picture 9"/>
-            <wp:cNvGraphicFramePr>
-              <a:graphicFrameLocks xmlns:a="http://schemas.openxmlformats.org/drawingml/2006/main" noChangeAspect="1"/>
-            </wp:cNvGraphicFramePr>
-            <a:graphic xmlns:a="http://schemas.openxmlformats.org/drawingml/2006/main">
-              <a:graphicData uri="http://schemas.openxmlformats.org/drawingml/2006/picture">
-                <pic:pic xmlns:pic="http://schemas.openxmlformats.org/drawingml/2006/picture">
-                  <pic:nvPicPr>
-                    <pic:cNvPr id="1" name=""/>
-                    <pic:cNvPicPr/>
-                  </pic:nvPicPr>
-                  <pic:blipFill>
-                    <a:blip r:embed="rId33"/>
-                    <a:stretch>
-                      <a:fillRect/>
-                    </a:stretch>
-                  </pic:blipFill>
-                  <pic:spPr>
-                    <a:xfrm>
-                      <a:off x="0" y="0"/>
-                      <a:ext cx="5943600" cy="5776595"/>
-                    </a:xfrm>
-                    <a:prstGeom prst="rect">
-                      <a:avLst/>
-                    </a:prstGeom>
-                  </pic:spPr>
-                </pic:pic>
-              </a:graphicData>
-            </a:graphic>
-          </wp:inline>
-        </w:drawing>
-      </w:r>
-    </w:p>
-    <w:p>
-      <w:pPr>
-        <w:spacing w:line="240" w:lineRule="auto"/>
-        <w:jc w:val="both"/>
-        <w:rPr>
-          <w:b/>
-          <w:sz w:val="24"/>
-        </w:rPr>
-      </w:pPr>
-    </w:p>
-    <w:p>
-      <w:pPr>
-        <w:spacing w:line="240" w:lineRule="auto"/>
-        <w:jc w:val="both"/>
-        <w:rPr>
-          <w:b/>
-          <w:sz w:val="24"/>
-        </w:rPr>
-      </w:pPr>
-    </w:p>
-    <w:p>
-      <w:pPr>
-        <w:spacing w:line="240" w:lineRule="auto"/>
-        <w:jc w:val="both"/>
-        <w:rPr>
-          <w:b/>
-          <w:sz w:val="24"/>
-        </w:rPr>
-      </w:pPr>
-    </w:p>
-    <w:p>
-      <w:pPr>
-        <w:spacing w:line="240" w:lineRule="auto"/>
-        <w:jc w:val="both"/>
-        <w:rPr>
-          <w:b/>
-          <w:sz w:val="24"/>
-        </w:rPr>
-      </w:pPr>
-    </w:p>
-    <w:p>
-      <w:pPr>
-        <w:spacing w:line="240" w:lineRule="auto"/>
-        <w:jc w:val="both"/>
-        <w:rPr>
-          <w:b/>
-          <w:sz w:val="24"/>
-        </w:rPr>
-      </w:pPr>
-    </w:p>
-    <w:p>
-      <w:pPr>
-        <w:spacing w:line="240" w:lineRule="auto"/>
-        <w:jc w:val="both"/>
       </w:pPr>
     </w:p>
     <w:p>
@@ -3372,7 +3149,6 @@
         <w:rPr>
           <w:rFonts w:ascii="Times New Roman" w:hAnsi="Times New Roman"/>
         </w:rPr>
-        <w:lastRenderedPageBreak/>
         <w:t>7</w:t>
       </w:r>
       <w:r>
@@ -3493,7 +3269,7 @@
     </w:p>
     <w:p/>
     <w:p>
-      <w:hyperlink r:id="rId34" w:history="1">
+      <w:hyperlink r:id="rId33" w:history="1">
         <w:r>
           <w:rPr>
             <w:rStyle w:val="Hyperlink"/>
@@ -3503,7 +3279,7 @@
       </w:hyperlink>
     </w:p>
     <w:p>
-      <w:hyperlink r:id="rId35" w:history="1">
+      <w:hyperlink r:id="rId34" w:history="1">
         <w:r>
           <w:rPr>
             <w:rStyle w:val="Hyperlink"/>
@@ -3513,7 +3289,7 @@
       </w:hyperlink>
     </w:p>
     <w:p>
-      <w:hyperlink r:id="rId36" w:history="1">
+      <w:hyperlink r:id="rId35" w:history="1">
         <w:r>
           <w:rPr>
             <w:rStyle w:val="Hyperlink"/>
@@ -3526,7 +3302,7 @@
       </w:r>
     </w:p>
     <w:p>
-      <w:hyperlink r:id="rId37" w:history="1">
+      <w:hyperlink r:id="rId36" w:history="1">
         <w:r>
           <w:rPr>
             <w:rStyle w:val="Hyperlink"/>
@@ -3536,7 +3312,7 @@
       </w:hyperlink>
     </w:p>
     <w:p>
-      <w:hyperlink r:id="rId38" w:history="1">
+      <w:hyperlink r:id="rId37" w:history="1">
         <w:r>
           <w:rPr>
             <w:rStyle w:val="Hyperlink"/>
@@ -3547,10 +3323,10 @@
     </w:p>
     <w:p/>
     <w:sectPr>
-      <w:headerReference w:type="default" r:id="rId39"/>
-      <w:footerReference w:type="default" r:id="rId40"/>
-      <w:headerReference w:type="first" r:id="rId41"/>
-      <w:footerReference w:type="first" r:id="rId42"/>
+      <w:headerReference w:type="default" r:id="rId38"/>
+      <w:footerReference w:type="default" r:id="rId39"/>
+      <w:headerReference w:type="first" r:id="rId40"/>
+      <w:footerReference w:type="first" r:id="rId41"/>
       <w:pgSz w:w="12240" w:h="15840" w:code="1"/>
       <w:pgMar w:top="1440" w:right="1440" w:bottom="1440" w:left="1440" w:header="720" w:footer="720" w:gutter="0"/>
       <w:cols w:space="720"/>
@@ -3677,11 +3453,21 @@
           <w:r>
             <w:sym w:font="Symbol" w:char="F0D3"/>
           </w:r>
-          <w:fldSimple w:instr=" DOCPROPERTY &quot;Company&quot;  \* MERGEFORMAT ">
-            <w:r>
-              <w:t>UTCN</w:t>
-            </w:r>
-          </w:fldSimple>
+          <w:r>
+            <w:fldChar w:fldCharType="begin"/>
+          </w:r>
+          <w:r>
+            <w:instrText xml:space="preserve"> DOCPROPERTY "Company"  \* MERGEFORMAT </w:instrText>
+          </w:r>
+          <w:r>
+            <w:fldChar w:fldCharType="separate"/>
+          </w:r>
+          <w:r>
+            <w:t>UTCN</w:t>
+          </w:r>
+          <w:r>
+            <w:fldChar w:fldCharType="end"/>
+          </w:r>
           <w:r>
             <w:t xml:space="preserve">, </w:t>
           </w:r>
@@ -3745,7 +3531,7 @@
               <w:rStyle w:val="PageNumber"/>
               <w:noProof/>
             </w:rPr>
-            <w:t>8</w:t>
+            <w:t>7</w:t>
           </w:r>
           <w:r>
             <w:rPr>
@@ -3759,15 +3545,29 @@
             </w:rPr>
             <w:t xml:space="preserve"> of </w:t>
           </w:r>
-          <w:fldSimple w:instr=" NUMPAGES  \* MERGEFORMAT ">
-            <w:r>
-              <w:rPr>
-                <w:rStyle w:val="PageNumber"/>
-                <w:noProof/>
-              </w:rPr>
-              <w:t>9</w:t>
-            </w:r>
-          </w:fldSimple>
+          <w:r>
+            <w:fldChar w:fldCharType="begin"/>
+          </w:r>
+          <w:r>
+            <w:instrText xml:space="preserve"> NUMPAGES  \* MERGEFORMAT </w:instrText>
+          </w:r>
+          <w:r>
+            <w:fldChar w:fldCharType="separate"/>
+          </w:r>
+          <w:r>
+            <w:rPr>
+              <w:rStyle w:val="PageNumber"/>
+              <w:noProof/>
+            </w:rPr>
+            <w:t>8</w:t>
+          </w:r>
+          <w:r>
+            <w:rPr>
+              <w:rStyle w:val="PageNumber"/>
+              <w:noProof/>
+            </w:rPr>
+            <w:fldChar w:fldCharType="end"/>
+          </w:r>
         </w:p>
       </w:tc>
     </w:tr>

</xml_diff>